<commit_message>
transfer asset using delegated gas
</commit_message>
<xml_diff>
--- a/API Document.docx
+++ b/API Document.docx
@@ -21,15 +21,7 @@
       </w:r>
       <w:proofErr w:type="spellEnd"/>
       <w:r>
-        <w:t xml:space="preserve"> and Withdrawal should have some ETH in source </w:t>
-      </w:r>
-      <w:proofErr w:type="gramStart"/>
-      <w:r>
-        <w:t>wallet.(</w:t>
-      </w:r>
-      <w:proofErr w:type="gramEnd"/>
-      <w:r>
-        <w:t>transaction fee and transfer amount)</w:t>
+        <w:t xml:space="preserve"> and Withdrawal should have some ETH in source wallet.(transaction fee and transfer amount)</w:t>
       </w:r>
     </w:p>
     <w:p/>
@@ -449,17 +441,7 @@
           <w:sz w:val="18"/>
           <w:szCs w:val="18"/>
         </w:rPr>
-        <w:t>"address</w:t>
-      </w:r>
-      <w:proofErr w:type="gramStart"/>
-      <w:r>
-        <w:rPr>
-          <w:rFonts w:ascii="Courier New" w:eastAsia="Times New Roman" w:hAnsi="Courier New" w:cs="Courier New"/>
-          <w:color w:val="A31515"/>
-          <w:sz w:val="18"/>
-          <w:szCs w:val="18"/>
-        </w:rPr>
-        <w:t>"</w:t>
+        <w:t>"address"</w:t>
       </w:r>
       <w:r>
         <w:rPr>
@@ -470,7 +452,6 @@
         </w:rPr>
         <w:t>:[</w:t>
       </w:r>
-      <w:proofErr w:type="gramEnd"/>
     </w:p>
     <w:p>
       <w:pPr>
@@ -958,19 +939,7 @@
         <w:rPr>
           <w:shd w:val="clear" w:color="auto" w:fill="FFFFFF"/>
         </w:rPr>
-        <w:t>token</w:t>
-      </w:r>
-      <w:r>
-        <w:rPr>
-          <w:shd w:val="clear" w:color="auto" w:fill="FFFFFF"/>
-        </w:rPr>
-        <w:t>Balance</w:t>
-      </w:r>
-      <w:r>
-        <w:rPr>
-          <w:shd w:val="clear" w:color="auto" w:fill="FFFFFF"/>
-        </w:rPr>
-        <w:t>s</w:t>
+        <w:t>tokenBalances</w:t>
       </w:r>
       <w:proofErr w:type="spellEnd"/>
     </w:p>
@@ -993,12 +962,8 @@
           <w:shd w:val="clear" w:color="auto" w:fill="FFFFFF"/>
         </w:rPr>
       </w:pPr>
-      <w:proofErr w:type="gramStart"/>
-      <w:r>
-        <w:t xml:space="preserve">Post </w:t>
-      </w:r>
-      <w:r>
-        <w:t xml:space="preserve"> </w:t>
+      <w:r>
+        <w:t xml:space="preserve">Post  </w:t>
       </w:r>
       <w:r>
         <w:rPr>
@@ -1010,7 +975,6 @@
         </w:rPr>
         <w:t>http://localhost:3080/api/tokenBalances</w:t>
       </w:r>
-      <w:proofErr w:type="gramEnd"/>
     </w:p>
     <w:p>
       <w:pPr>
@@ -1084,17 +1048,7 @@
           <w:sz w:val="18"/>
           <w:szCs w:val="18"/>
         </w:rPr>
-        <w:t>"address</w:t>
-      </w:r>
-      <w:proofErr w:type="gramStart"/>
-      <w:r>
-        <w:rPr>
-          <w:rFonts w:ascii="Courier New" w:eastAsia="Times New Roman" w:hAnsi="Courier New" w:cs="Courier New"/>
-          <w:color w:val="A31515"/>
-          <w:sz w:val="18"/>
-          <w:szCs w:val="18"/>
-        </w:rPr>
-        <w:t>"</w:t>
+        <w:t>"address"</w:t>
       </w:r>
       <w:r>
         <w:rPr>
@@ -1105,7 +1059,6 @@
         </w:rPr>
         <w:t>:[</w:t>
       </w:r>
-      <w:proofErr w:type="gramEnd"/>
     </w:p>
     <w:p>
       <w:pPr>
@@ -8285,7 +8238,10 @@
       </w:pPr>
       <w:proofErr w:type="spellStart"/>
       <w:r>
-        <w:t>withdrawalBNB</w:t>
+        <w:t>withdrawal</w:t>
+      </w:r>
+      <w:r>
+        <w:t>Asset</w:t>
       </w:r>
       <w:proofErr w:type="spellEnd"/>
     </w:p>
@@ -8320,12 +8276,9 @@
           <w:szCs w:val="18"/>
           <w:shd w:val="clear" w:color="auto" w:fill="FFFFFF"/>
         </w:rPr>
-        <w:t>http://localhost:3080/api/withdrawalBNB</w:t>
-      </w:r>
-    </w:p>
-    <w:p>
-      <w:pPr>
-        <w:ind w:left="720"/>
+        <w:t>http://localhost:3080/api/withdrawal</w:t>
+      </w:r>
+      <w:r>
         <w:rPr>
           <w:rFonts w:ascii="Helvetica" w:hAnsi="Helvetica" w:cs="Helvetica"/>
           <w:color w:val="212121"/>
@@ -8333,8 +8286,12 @@
           <w:szCs w:val="18"/>
           <w:shd w:val="clear" w:color="auto" w:fill="FFFFFF"/>
         </w:rPr>
-      </w:pPr>
-      <w:r>
+        <w:t>Asset</w:t>
+      </w:r>
+    </w:p>
+    <w:p>
+      <w:pPr>
+        <w:ind w:left="720"/>
         <w:rPr>
           <w:rFonts w:ascii="Helvetica" w:hAnsi="Helvetica" w:cs="Helvetica"/>
           <w:color w:val="212121"/>
@@ -8342,6 +8299,15 @@
           <w:szCs w:val="18"/>
           <w:shd w:val="clear" w:color="auto" w:fill="FFFFFF"/>
         </w:rPr>
+      </w:pPr>
+      <w:r>
+        <w:rPr>
+          <w:rFonts w:ascii="Helvetica" w:hAnsi="Helvetica" w:cs="Helvetica"/>
+          <w:color w:val="212121"/>
+          <w:sz w:val="18"/>
+          <w:szCs w:val="18"/>
+          <w:shd w:val="clear" w:color="auto" w:fill="FFFFFF"/>
+        </w:rPr>
         <w:t>Body:</w:t>
       </w:r>
     </w:p>
@@ -8395,17 +8361,7 @@
           <w:sz w:val="18"/>
           <w:szCs w:val="18"/>
         </w:rPr>
-        <w:t>"withdrawals</w:t>
-      </w:r>
-      <w:proofErr w:type="gramStart"/>
-      <w:r>
-        <w:rPr>
-          <w:rFonts w:ascii="Courier New" w:eastAsia="Times New Roman" w:hAnsi="Courier New" w:cs="Courier New"/>
-          <w:color w:val="A31515"/>
-          <w:sz w:val="18"/>
-          <w:szCs w:val="18"/>
-        </w:rPr>
-        <w:t>"</w:t>
+        <w:t>"withdrawals"</w:t>
       </w:r>
       <w:r>
         <w:rPr>
@@ -8416,7 +8372,6 @@
         </w:rPr>
         <w:t>:[</w:t>
       </w:r>
-      <w:proofErr w:type="gramEnd"/>
     </w:p>
     <w:p>
       <w:pPr>
@@ -8486,7 +8441,7 @@
           <w:sz w:val="18"/>
           <w:szCs w:val="18"/>
         </w:rPr>
-        <w:t>"0x1132af9A78f1bE8afeC0039Ce13d8215271E9fd4"</w:t>
+        <w:t>"0x0f04E1D7ad8428cDFF48143d70C6F79A1DB5d58C"</w:t>
       </w:r>
       <w:r>
         <w:rPr>
@@ -8526,6 +8481,109 @@
           <w:sz w:val="18"/>
           <w:szCs w:val="18"/>
         </w:rPr>
+        <w:t>"asset"</w:t>
+      </w:r>
+      <w:r>
+        <w:rPr>
+          <w:rFonts w:ascii="Courier New" w:eastAsia="Times New Roman" w:hAnsi="Courier New" w:cs="Courier New"/>
+          <w:color w:val="000000"/>
+          <w:sz w:val="18"/>
+          <w:szCs w:val="18"/>
+        </w:rPr>
+        <w:t>: </w:t>
+      </w:r>
+      <w:r>
+        <w:rPr>
+          <w:rFonts w:ascii="Courier New" w:eastAsia="Times New Roman" w:hAnsi="Courier New" w:cs="Courier New"/>
+          <w:color w:val="098658"/>
+          <w:sz w:val="18"/>
+          <w:szCs w:val="18"/>
+        </w:rPr>
+        <w:t>0</w:t>
+      </w:r>
+      <w:r>
+        <w:rPr>
+          <w:rFonts w:ascii="Courier New" w:eastAsia="Times New Roman" w:hAnsi="Courier New" w:cs="Courier New"/>
+          <w:color w:val="000000"/>
+          <w:sz w:val="18"/>
+          <w:szCs w:val="18"/>
+        </w:rPr>
+        <w:t>,</w:t>
+      </w:r>
+      <w:r>
+        <w:rPr>
+          <w:rFonts w:ascii="Courier New" w:eastAsia="Times New Roman" w:hAnsi="Courier New" w:cs="Courier New"/>
+          <w:color w:val="FF0000"/>
+          <w:sz w:val="18"/>
+          <w:szCs w:val="18"/>
+        </w:rPr>
+        <w:t xml:space="preserve"> </w:t>
+      </w:r>
+      <w:r>
+        <w:rPr>
+          <w:rFonts w:ascii="Courier New" w:eastAsia="Times New Roman" w:hAnsi="Courier New" w:cs="Courier New"/>
+          <w:color w:val="FF0000"/>
+          <w:sz w:val="18"/>
+          <w:szCs w:val="18"/>
+        </w:rPr>
+        <w:tab/>
+      </w:r>
+      <w:r>
+        <w:rPr>
+          <w:rFonts w:ascii="Courier New" w:eastAsia="Times New Roman" w:hAnsi="Courier New" w:cs="Courier New"/>
+          <w:color w:val="FF0000"/>
+          <w:sz w:val="18"/>
+          <w:szCs w:val="18"/>
+        </w:rPr>
+        <w:tab/>
+      </w:r>
+      <w:r>
+        <w:rPr>
+          <w:rFonts w:ascii="Courier New" w:eastAsia="Times New Roman" w:hAnsi="Courier New" w:cs="Courier New"/>
+          <w:color w:val="FF0000"/>
+          <w:sz w:val="18"/>
+          <w:szCs w:val="18"/>
+        </w:rPr>
+        <w:tab/>
+      </w:r>
+      <w:r>
+        <w:rPr>
+          <w:rFonts w:ascii="Courier New" w:eastAsia="Times New Roman" w:hAnsi="Courier New" w:cs="Courier New"/>
+          <w:color w:val="FF0000"/>
+          <w:sz w:val="18"/>
+          <w:szCs w:val="18"/>
+        </w:rPr>
+        <w:t>// asset = 0 means BNB</w:t>
+      </w:r>
+    </w:p>
+    <w:p>
+      <w:pPr>
+        <w:shd w:val="clear" w:color="auto" w:fill="FFFFFE"/>
+        <w:spacing w:after="0" w:line="270" w:lineRule="atLeast"/>
+        <w:ind w:left="720"/>
+        <w:rPr>
+          <w:rFonts w:ascii="Courier New" w:eastAsia="Times New Roman" w:hAnsi="Courier New" w:cs="Courier New"/>
+          <w:color w:val="000000"/>
+          <w:sz w:val="18"/>
+          <w:szCs w:val="18"/>
+        </w:rPr>
+      </w:pPr>
+      <w:r>
+        <w:rPr>
+          <w:rFonts w:ascii="Courier New" w:eastAsia="Times New Roman" w:hAnsi="Courier New" w:cs="Courier New"/>
+          <w:color w:val="000000"/>
+          <w:sz w:val="18"/>
+          <w:szCs w:val="18"/>
+        </w:rPr>
+        <w:t>            </w:t>
+      </w:r>
+      <w:r>
+        <w:rPr>
+          <w:rFonts w:ascii="Courier New" w:eastAsia="Times New Roman" w:hAnsi="Courier New" w:cs="Courier New"/>
+          <w:color w:val="A31515"/>
+          <w:sz w:val="18"/>
+          <w:szCs w:val="18"/>
+        </w:rPr>
         <w:t>"amount"</w:t>
       </w:r>
       <w:r>
@@ -8544,7 +8602,7 @@
           <w:sz w:val="18"/>
           <w:szCs w:val="18"/>
         </w:rPr>
-        <w:t>0.0001</w:t>
+        <w:t>0.001</w:t>
       </w:r>
     </w:p>
     <w:p>
@@ -8589,64 +8647,6 @@
           <w:szCs w:val="18"/>
         </w:rPr>
         <w:t>        {</w:t>
-      </w:r>
-    </w:p>
-    <w:p>
-      <w:pPr>
-        <w:shd w:val="clear" w:color="auto" w:fill="FFFFFE"/>
-        <w:spacing w:after="0" w:line="270" w:lineRule="atLeast"/>
-        <w:ind w:left="720"/>
-        <w:rPr>
-          <w:rFonts w:ascii="Courier New" w:eastAsia="Times New Roman" w:hAnsi="Courier New" w:cs="Courier New"/>
-          <w:color w:val="000000"/>
-          <w:sz w:val="18"/>
-          <w:szCs w:val="18"/>
-        </w:rPr>
-      </w:pPr>
-      <w:r>
-        <w:rPr>
-          <w:rFonts w:ascii="Courier New" w:eastAsia="Times New Roman" w:hAnsi="Courier New" w:cs="Courier New"/>
-          <w:color w:val="000000"/>
-          <w:sz w:val="18"/>
-          <w:szCs w:val="18"/>
-        </w:rPr>
-        <w:t>            </w:t>
-      </w:r>
-      <w:r>
-        <w:rPr>
-          <w:rFonts w:ascii="Courier New" w:eastAsia="Times New Roman" w:hAnsi="Courier New" w:cs="Courier New"/>
-          <w:color w:val="A31515"/>
-          <w:sz w:val="18"/>
-          <w:szCs w:val="18"/>
-        </w:rPr>
-        <w:t>"toAddress"</w:t>
-      </w:r>
-      <w:r>
-        <w:rPr>
-          <w:rFonts w:ascii="Courier New" w:eastAsia="Times New Roman" w:hAnsi="Courier New" w:cs="Courier New"/>
-          <w:color w:val="000000"/>
-          <w:sz w:val="18"/>
-          <w:szCs w:val="18"/>
-        </w:rPr>
-        <w:t>:</w:t>
-      </w:r>
-      <w:r>
-        <w:rPr>
-          <w:rFonts w:ascii="Courier New" w:eastAsia="Times New Roman" w:hAnsi="Courier New" w:cs="Courier New"/>
-          <w:color w:val="0451A5"/>
-          <w:sz w:val="18"/>
-          <w:szCs w:val="18"/>
-        </w:rPr>
-        <w:t>"0x1132af9A78f1bE8afeC0039Ce13d8215271E9fd4"</w:t>
-      </w:r>
-      <w:r>
-        <w:rPr>
-          <w:rFonts w:ascii="Courier New" w:eastAsia="Times New Roman" w:hAnsi="Courier New" w:cs="Courier New"/>
-          <w:color w:val="000000"/>
-          <w:sz w:val="18"/>
-          <w:szCs w:val="18"/>
-        </w:rPr>
-        <w:t>,</w:t>
       </w:r>
     </w:p>
     <w:p>
@@ -8678,6 +8678,122 @@
           <w:sz w:val="18"/>
           <w:szCs w:val="18"/>
         </w:rPr>
+        <w:t>"toAddress"</w:t>
+      </w:r>
+      <w:r>
+        <w:rPr>
+          <w:rFonts w:ascii="Courier New" w:eastAsia="Times New Roman" w:hAnsi="Courier New" w:cs="Courier New"/>
+          <w:color w:val="000000"/>
+          <w:sz w:val="18"/>
+          <w:szCs w:val="18"/>
+        </w:rPr>
+        <w:t>:</w:t>
+      </w:r>
+      <w:r>
+        <w:rPr>
+          <w:rFonts w:ascii="Courier New" w:eastAsia="Times New Roman" w:hAnsi="Courier New" w:cs="Courier New"/>
+          <w:color w:val="0451A5"/>
+          <w:sz w:val="18"/>
+          <w:szCs w:val="18"/>
+        </w:rPr>
+        <w:t>"0x30575Fc63A12092dB54C9A3f7F9147a95498f667"</w:t>
+      </w:r>
+      <w:r>
+        <w:rPr>
+          <w:rFonts w:ascii="Courier New" w:eastAsia="Times New Roman" w:hAnsi="Courier New" w:cs="Courier New"/>
+          <w:color w:val="000000"/>
+          <w:sz w:val="18"/>
+          <w:szCs w:val="18"/>
+        </w:rPr>
+        <w:t>,</w:t>
+      </w:r>
+    </w:p>
+    <w:p>
+      <w:pPr>
+        <w:shd w:val="clear" w:color="auto" w:fill="FFFFFE"/>
+        <w:spacing w:after="0" w:line="270" w:lineRule="atLeast"/>
+        <w:ind w:left="720"/>
+        <w:rPr>
+          <w:rFonts w:ascii="Courier New" w:eastAsia="Times New Roman" w:hAnsi="Courier New" w:cs="Courier New"/>
+          <w:color w:val="000000"/>
+          <w:sz w:val="18"/>
+          <w:szCs w:val="18"/>
+        </w:rPr>
+      </w:pPr>
+      <w:r>
+        <w:rPr>
+          <w:rFonts w:ascii="Courier New" w:eastAsia="Times New Roman" w:hAnsi="Courier New" w:cs="Courier New"/>
+          <w:color w:val="000000"/>
+          <w:sz w:val="18"/>
+          <w:szCs w:val="18"/>
+        </w:rPr>
+        <w:t>            </w:t>
+      </w:r>
+      <w:r>
+        <w:rPr>
+          <w:rFonts w:ascii="Courier New" w:eastAsia="Times New Roman" w:hAnsi="Courier New" w:cs="Courier New"/>
+          <w:color w:val="A31515"/>
+          <w:sz w:val="18"/>
+          <w:szCs w:val="18"/>
+        </w:rPr>
+        <w:t>"asset"</w:t>
+      </w:r>
+      <w:r>
+        <w:rPr>
+          <w:rFonts w:ascii="Courier New" w:eastAsia="Times New Roman" w:hAnsi="Courier New" w:cs="Courier New"/>
+          <w:color w:val="000000"/>
+          <w:sz w:val="18"/>
+          <w:szCs w:val="18"/>
+        </w:rPr>
+        <w:t>:</w:t>
+      </w:r>
+      <w:r>
+        <w:rPr>
+          <w:rFonts w:ascii="Courier New" w:eastAsia="Times New Roman" w:hAnsi="Courier New" w:cs="Courier New"/>
+          <w:color w:val="0451A5"/>
+          <w:sz w:val="18"/>
+          <w:szCs w:val="18"/>
+        </w:rPr>
+        <w:t>"0x2cff625fc62bfae7f44859da7543af68cc236dce"</w:t>
+      </w:r>
+      <w:r>
+        <w:rPr>
+          <w:rFonts w:ascii="Courier New" w:eastAsia="Times New Roman" w:hAnsi="Courier New" w:cs="Courier New"/>
+          <w:color w:val="000000"/>
+          <w:sz w:val="18"/>
+          <w:szCs w:val="18"/>
+        </w:rPr>
+        <w:t>,</w:t>
+      </w:r>
+    </w:p>
+    <w:p>
+      <w:pPr>
+        <w:shd w:val="clear" w:color="auto" w:fill="FFFFFE"/>
+        <w:spacing w:after="0" w:line="270" w:lineRule="atLeast"/>
+        <w:ind w:left="720"/>
+        <w:rPr>
+          <w:rFonts w:ascii="Courier New" w:eastAsia="Times New Roman" w:hAnsi="Courier New" w:cs="Courier New"/>
+          <w:color w:val="000000"/>
+          <w:sz w:val="18"/>
+          <w:szCs w:val="18"/>
+        </w:rPr>
+      </w:pPr>
+      <w:r>
+        <w:rPr>
+          <w:rFonts w:ascii="Courier New" w:eastAsia="Times New Roman" w:hAnsi="Courier New" w:cs="Courier New"/>
+          <w:color w:val="000000"/>
+          <w:sz w:val="18"/>
+          <w:szCs w:val="18"/>
+        </w:rPr>
+        <w:t>            </w:t>
+      </w:r>
+      <w:r>
+        <w:rPr>
+          <w:rFonts w:ascii="Courier New" w:eastAsia="Times New Roman" w:hAnsi="Courier New" w:cs="Courier New"/>
+          <w:color w:val="A31515"/>
+          <w:sz w:val="18"/>
+          <w:szCs w:val="18"/>
+        </w:rPr>
         <w:t>"amount"</w:t>
       </w:r>
       <w:r>
@@ -8696,7 +8812,7 @@
           <w:sz w:val="18"/>
           <w:szCs w:val="18"/>
         </w:rPr>
-        <w:t>0.0001</w:t>
+        <w:t>1</w:t>
       </w:r>
     </w:p>
     <w:p>
@@ -8885,7 +9001,7 @@
           <w:sz w:val="18"/>
           <w:szCs w:val="18"/>
         </w:rPr>
-        <w:t>"0x1132af9A78f1bE8afeC0039Ce13d8215271E9fd4"</w:t>
+        <w:t>"0x0f04E1D7ad8428cDFF48143d70C6F79A1DB5d58C"</w:t>
       </w:r>
       <w:r>
         <w:rPr>
@@ -8925,6 +9041,64 @@
           <w:sz w:val="18"/>
           <w:szCs w:val="18"/>
         </w:rPr>
+        <w:t>"asset"</w:t>
+      </w:r>
+      <w:r>
+        <w:rPr>
+          <w:rFonts w:ascii="Courier New" w:eastAsia="Times New Roman" w:hAnsi="Courier New" w:cs="Courier New"/>
+          <w:color w:val="000000"/>
+          <w:sz w:val="18"/>
+          <w:szCs w:val="18"/>
+        </w:rPr>
+        <w:t>: </w:t>
+      </w:r>
+      <w:r>
+        <w:rPr>
+          <w:rFonts w:ascii="Courier New" w:eastAsia="Times New Roman" w:hAnsi="Courier New" w:cs="Courier New"/>
+          <w:color w:val="098658"/>
+          <w:sz w:val="18"/>
+          <w:szCs w:val="18"/>
+        </w:rPr>
+        <w:t>0</w:t>
+      </w:r>
+      <w:r>
+        <w:rPr>
+          <w:rFonts w:ascii="Courier New" w:eastAsia="Times New Roman" w:hAnsi="Courier New" w:cs="Courier New"/>
+          <w:color w:val="000000"/>
+          <w:sz w:val="18"/>
+          <w:szCs w:val="18"/>
+        </w:rPr>
+        <w:t>,</w:t>
+      </w:r>
+    </w:p>
+    <w:p>
+      <w:pPr>
+        <w:shd w:val="clear" w:color="auto" w:fill="FFFFFE"/>
+        <w:spacing w:after="0" w:line="270" w:lineRule="atLeast"/>
+        <w:ind w:left="720"/>
+        <w:rPr>
+          <w:rFonts w:ascii="Courier New" w:eastAsia="Times New Roman" w:hAnsi="Courier New" w:cs="Courier New"/>
+          <w:color w:val="000000"/>
+          <w:sz w:val="18"/>
+          <w:szCs w:val="18"/>
+        </w:rPr>
+      </w:pPr>
+      <w:r>
+        <w:rPr>
+          <w:rFonts w:ascii="Courier New" w:eastAsia="Times New Roman" w:hAnsi="Courier New" w:cs="Courier New"/>
+          <w:color w:val="000000"/>
+          <w:sz w:val="18"/>
+          <w:szCs w:val="18"/>
+        </w:rPr>
+        <w:t>        </w:t>
+      </w:r>
+      <w:r>
+        <w:rPr>
+          <w:rFonts w:ascii="Courier New" w:eastAsia="Times New Roman" w:hAnsi="Courier New" w:cs="Courier New"/>
+          <w:color w:val="A31515"/>
+          <w:sz w:val="18"/>
+          <w:szCs w:val="18"/>
+        </w:rPr>
         <w:t>"amount"</w:t>
       </w:r>
       <w:r>
@@ -8943,7 +9117,7 @@
           <w:sz w:val="18"/>
           <w:szCs w:val="18"/>
         </w:rPr>
-        <w:t>0.0001</w:t>
+        <w:t>0.001</w:t>
       </w:r>
       <w:r>
         <w:rPr>
@@ -9001,7 +9175,7 @@
           <w:sz w:val="18"/>
           <w:szCs w:val="18"/>
         </w:rPr>
-        <w:t>"0xebfd36c0f587211adf18d44c8d80a0d4c7dfe1e65714033a00070d132ccd776d"</w:t>
+        <w:t>"0x1ce75ec2bc05253d620534464d5141a7d67cd6e119f47c1eb2c9ff8e83c5eed9"</w:t>
       </w:r>
     </w:p>
     <w:p>
@@ -9094,7 +9268,7 @@
           <w:sz w:val="18"/>
           <w:szCs w:val="18"/>
         </w:rPr>
-        <w:t>"0x1132af9A78f1bE8afeC0039Ce13d8215271E9fd4"</w:t>
+        <w:t>"0x30575Fc63A12092dB54C9A3f7F9147a95498f667"</w:t>
       </w:r>
       <w:r>
         <w:rPr>
@@ -9134,6 +9308,64 @@
           <w:sz w:val="18"/>
           <w:szCs w:val="18"/>
         </w:rPr>
+        <w:t>"asset"</w:t>
+      </w:r>
+      <w:r>
+        <w:rPr>
+          <w:rFonts w:ascii="Courier New" w:eastAsia="Times New Roman" w:hAnsi="Courier New" w:cs="Courier New"/>
+          <w:color w:val="000000"/>
+          <w:sz w:val="18"/>
+          <w:szCs w:val="18"/>
+        </w:rPr>
+        <w:t>: </w:t>
+      </w:r>
+      <w:r>
+        <w:rPr>
+          <w:rFonts w:ascii="Courier New" w:eastAsia="Times New Roman" w:hAnsi="Courier New" w:cs="Courier New"/>
+          <w:color w:val="0451A5"/>
+          <w:sz w:val="18"/>
+          <w:szCs w:val="18"/>
+        </w:rPr>
+        <w:t>"0x2cff625fc62bfae7f44859da7543af68cc236dce"</w:t>
+      </w:r>
+      <w:r>
+        <w:rPr>
+          <w:rFonts w:ascii="Courier New" w:eastAsia="Times New Roman" w:hAnsi="Courier New" w:cs="Courier New"/>
+          <w:color w:val="000000"/>
+          <w:sz w:val="18"/>
+          <w:szCs w:val="18"/>
+        </w:rPr>
+        <w:t>,</w:t>
+      </w:r>
+    </w:p>
+    <w:p>
+      <w:pPr>
+        <w:shd w:val="clear" w:color="auto" w:fill="FFFFFE"/>
+        <w:spacing w:after="0" w:line="270" w:lineRule="atLeast"/>
+        <w:ind w:left="720"/>
+        <w:rPr>
+          <w:rFonts w:ascii="Courier New" w:eastAsia="Times New Roman" w:hAnsi="Courier New" w:cs="Courier New"/>
+          <w:color w:val="000000"/>
+          <w:sz w:val="18"/>
+          <w:szCs w:val="18"/>
+        </w:rPr>
+      </w:pPr>
+      <w:r>
+        <w:rPr>
+          <w:rFonts w:ascii="Courier New" w:eastAsia="Times New Roman" w:hAnsi="Courier New" w:cs="Courier New"/>
+          <w:color w:val="000000"/>
+          <w:sz w:val="18"/>
+          <w:szCs w:val="18"/>
+        </w:rPr>
+        <w:t>        </w:t>
+      </w:r>
+      <w:r>
+        <w:rPr>
+          <w:rFonts w:ascii="Courier New" w:eastAsia="Times New Roman" w:hAnsi="Courier New" w:cs="Courier New"/>
+          <w:color w:val="A31515"/>
+          <w:sz w:val="18"/>
+          <w:szCs w:val="18"/>
+        </w:rPr>
         <w:t>"amount"</w:t>
       </w:r>
       <w:r>
@@ -9152,7 +9384,7 @@
           <w:sz w:val="18"/>
           <w:szCs w:val="18"/>
         </w:rPr>
-        <w:t>0.0001</w:t>
+        <w:t>1</w:t>
       </w:r>
       <w:r>
         <w:rPr>
@@ -9210,7 +9442,7 @@
           <w:sz w:val="18"/>
           <w:szCs w:val="18"/>
         </w:rPr>
-        <w:t>"0x7832643ad8c2c96fc0fa175725b9daadbcbf8479f4e95e0e5cd370512f7d740a"</w:t>
+        <w:t>"0x898c90c0cba031f70680402339c69032d5a62fec3a377017072951f0fed6762c"</w:t>
       </w:r>
     </w:p>
     <w:p>
@@ -9280,11 +9512,13 @@
       </w:pPr>
       <w:proofErr w:type="spellStart"/>
       <w:r>
-        <w:t>depositeBNB</w:t>
+        <w:t>deposit</w:t>
+      </w:r>
+      <w:r>
+        <w:t>Asset</w:t>
       </w:r>
       <w:proofErr w:type="spellEnd"/>
     </w:p>
-    <w:p/>
     <w:p>
       <w:pPr>
         <w:pStyle w:val="Heading2"/>
@@ -9323,9 +9557,19 @@
             <w:szCs w:val="18"/>
             <w:shd w:val="clear" w:color="auto" w:fill="FFFFFF"/>
           </w:rPr>
-          <w:t>http://localhost:3080/api/depositeBNB</w:t>
+          <w:t>http://localhost:3080/api/deposit</w:t>
         </w:r>
       </w:hyperlink>
+      <w:r>
+        <w:rPr>
+          <w:rStyle w:val="Hyperlink"/>
+          <w:rFonts w:ascii="Helvetica" w:hAnsi="Helvetica" w:cs="Helvetica"/>
+          <w:sz w:val="18"/>
+          <w:szCs w:val="18"/>
+          <w:shd w:val="clear" w:color="auto" w:fill="FFFFFF"/>
+        </w:rPr>
+        <w:t>Asset</w:t>
+      </w:r>
     </w:p>
     <w:p>
       <w:pPr>
@@ -9399,28 +9643,7 @@
           <w:sz w:val="18"/>
           <w:szCs w:val="18"/>
         </w:rPr>
-        <w:t>"</w:t>
-      </w:r>
-      <w:proofErr w:type="spellStart"/>
-      <w:r>
-        <w:rPr>
-          <w:rFonts w:ascii="Courier New" w:eastAsia="Times New Roman" w:hAnsi="Courier New" w:cs="Courier New"/>
-          <w:color w:val="A31515"/>
-          <w:sz w:val="18"/>
-          <w:szCs w:val="18"/>
-        </w:rPr>
-        <w:t>deposites</w:t>
-      </w:r>
-      <w:proofErr w:type="spellEnd"/>
-      <w:proofErr w:type="gramStart"/>
-      <w:r>
-        <w:rPr>
-          <w:rFonts w:ascii="Courier New" w:eastAsia="Times New Roman" w:hAnsi="Courier New" w:cs="Courier New"/>
-          <w:color w:val="A31515"/>
-          <w:sz w:val="18"/>
-          <w:szCs w:val="18"/>
-        </w:rPr>
-        <w:t>"</w:t>
+        <w:t>"deposits"</w:t>
       </w:r>
       <w:r>
         <w:rPr>
@@ -9431,7 +9654,6 @@
         </w:rPr>
         <w:t>:[</w:t>
       </w:r>
-      <w:proofErr w:type="gramEnd"/>
     </w:p>
     <w:p>
       <w:pPr>
@@ -9501,7 +9723,7 @@
           <w:sz w:val="18"/>
           <w:szCs w:val="18"/>
         </w:rPr>
-        <w:t>"0x1132af9A78f1bE8afeC0039Ce13d8215271E9fd4"</w:t>
+        <w:t>"0x0f04E1D7ad8428cDFF48143d70C6F79A1DB5d58C"</w:t>
       </w:r>
       <w:r>
         <w:rPr>
@@ -9541,6 +9763,100 @@
           <w:sz w:val="18"/>
           <w:szCs w:val="18"/>
         </w:rPr>
+        <w:t>"asset"</w:t>
+      </w:r>
+      <w:r>
+        <w:rPr>
+          <w:rFonts w:ascii="Courier New" w:eastAsia="Times New Roman" w:hAnsi="Courier New" w:cs="Courier New"/>
+          <w:color w:val="000000"/>
+          <w:sz w:val="18"/>
+          <w:szCs w:val="18"/>
+        </w:rPr>
+        <w:t>: </w:t>
+      </w:r>
+      <w:r>
+        <w:rPr>
+          <w:rFonts w:ascii="Courier New" w:eastAsia="Times New Roman" w:hAnsi="Courier New" w:cs="Courier New"/>
+          <w:color w:val="098658"/>
+          <w:sz w:val="18"/>
+          <w:szCs w:val="18"/>
+        </w:rPr>
+        <w:t>0</w:t>
+      </w:r>
+      <w:r>
+        <w:rPr>
+          <w:rFonts w:ascii="Courier New" w:eastAsia="Times New Roman" w:hAnsi="Courier New" w:cs="Courier New"/>
+          <w:color w:val="000000"/>
+          <w:sz w:val="18"/>
+          <w:szCs w:val="18"/>
+        </w:rPr>
+        <w:t>,</w:t>
+      </w:r>
+      <w:r>
+        <w:rPr>
+          <w:rFonts w:ascii="Courier New" w:eastAsia="Times New Roman" w:hAnsi="Courier New" w:cs="Courier New"/>
+          <w:color w:val="000000"/>
+          <w:sz w:val="18"/>
+          <w:szCs w:val="18"/>
+        </w:rPr>
+        <w:tab/>
+      </w:r>
+      <w:r>
+        <w:rPr>
+          <w:rFonts w:ascii="Courier New" w:eastAsia="Times New Roman" w:hAnsi="Courier New" w:cs="Courier New"/>
+          <w:color w:val="000000"/>
+          <w:sz w:val="18"/>
+          <w:szCs w:val="18"/>
+        </w:rPr>
+        <w:tab/>
+      </w:r>
+      <w:r>
+        <w:rPr>
+          <w:rFonts w:ascii="Courier New" w:eastAsia="Times New Roman" w:hAnsi="Courier New" w:cs="Courier New"/>
+          <w:color w:val="000000"/>
+          <w:sz w:val="18"/>
+          <w:szCs w:val="18"/>
+        </w:rPr>
+        <w:tab/>
+      </w:r>
+      <w:r>
+        <w:rPr>
+          <w:rFonts w:ascii="Courier New" w:eastAsia="Times New Roman" w:hAnsi="Courier New" w:cs="Courier New"/>
+          <w:color w:val="FF0000"/>
+          <w:sz w:val="18"/>
+          <w:szCs w:val="18"/>
+        </w:rPr>
+        <w:t>// asset = 0 means BNB</w:t>
+      </w:r>
+    </w:p>
+    <w:p>
+      <w:pPr>
+        <w:shd w:val="clear" w:color="auto" w:fill="FFFFFE"/>
+        <w:spacing w:after="0" w:line="270" w:lineRule="atLeast"/>
+        <w:ind w:left="720"/>
+        <w:rPr>
+          <w:rFonts w:ascii="Courier New" w:eastAsia="Times New Roman" w:hAnsi="Courier New" w:cs="Courier New"/>
+          <w:color w:val="000000"/>
+          <w:sz w:val="18"/>
+          <w:szCs w:val="18"/>
+        </w:rPr>
+      </w:pPr>
+      <w:r>
+        <w:rPr>
+          <w:rFonts w:ascii="Courier New" w:eastAsia="Times New Roman" w:hAnsi="Courier New" w:cs="Courier New"/>
+          <w:color w:val="000000"/>
+          <w:sz w:val="18"/>
+          <w:szCs w:val="18"/>
+        </w:rPr>
+        <w:t>            </w:t>
+      </w:r>
+      <w:r>
+        <w:rPr>
+          <w:rFonts w:ascii="Courier New" w:eastAsia="Times New Roman" w:hAnsi="Courier New" w:cs="Courier New"/>
+          <w:color w:val="A31515"/>
+          <w:sz w:val="18"/>
+          <w:szCs w:val="18"/>
+        </w:rPr>
         <w:t>"amount"</w:t>
       </w:r>
       <w:r>
@@ -9559,7 +9875,7 @@
           <w:sz w:val="18"/>
           <w:szCs w:val="18"/>
         </w:rPr>
-        <w:t>0.0001</w:t>
+        <w:t>0.001</w:t>
       </w:r>
     </w:p>
     <w:p>
@@ -9652,7 +9968,7 @@
           <w:sz w:val="18"/>
           <w:szCs w:val="18"/>
         </w:rPr>
-        <w:t>"0x1132af9A78f1bE8afeC0039Ce13d8215271E9fd4"</w:t>
+        <w:t>"0x30575Fc63A12092dB54C9A3f7F9147a95498f667"</w:t>
       </w:r>
       <w:r>
         <w:rPr>
@@ -9692,6 +10008,64 @@
           <w:sz w:val="18"/>
           <w:szCs w:val="18"/>
         </w:rPr>
+        <w:t>"asset"</w:t>
+      </w:r>
+      <w:r>
+        <w:rPr>
+          <w:rFonts w:ascii="Courier New" w:eastAsia="Times New Roman" w:hAnsi="Courier New" w:cs="Courier New"/>
+          <w:color w:val="000000"/>
+          <w:sz w:val="18"/>
+          <w:szCs w:val="18"/>
+        </w:rPr>
+        <w:t>:</w:t>
+      </w:r>
+      <w:r>
+        <w:rPr>
+          <w:rFonts w:ascii="Courier New" w:eastAsia="Times New Roman" w:hAnsi="Courier New" w:cs="Courier New"/>
+          <w:color w:val="0451A5"/>
+          <w:sz w:val="18"/>
+          <w:szCs w:val="18"/>
+        </w:rPr>
+        <w:t>"0x2cff625fc62bfae7f44859da7543af68cc236dce"</w:t>
+      </w:r>
+      <w:r>
+        <w:rPr>
+          <w:rFonts w:ascii="Courier New" w:eastAsia="Times New Roman" w:hAnsi="Courier New" w:cs="Courier New"/>
+          <w:color w:val="000000"/>
+          <w:sz w:val="18"/>
+          <w:szCs w:val="18"/>
+        </w:rPr>
+        <w:t>,</w:t>
+      </w:r>
+    </w:p>
+    <w:p>
+      <w:pPr>
+        <w:shd w:val="clear" w:color="auto" w:fill="FFFFFE"/>
+        <w:spacing w:after="0" w:line="270" w:lineRule="atLeast"/>
+        <w:ind w:left="720"/>
+        <w:rPr>
+          <w:rFonts w:ascii="Courier New" w:eastAsia="Times New Roman" w:hAnsi="Courier New" w:cs="Courier New"/>
+          <w:color w:val="000000"/>
+          <w:sz w:val="18"/>
+          <w:szCs w:val="18"/>
+        </w:rPr>
+      </w:pPr>
+      <w:r>
+        <w:rPr>
+          <w:rFonts w:ascii="Courier New" w:eastAsia="Times New Roman" w:hAnsi="Courier New" w:cs="Courier New"/>
+          <w:color w:val="000000"/>
+          <w:sz w:val="18"/>
+          <w:szCs w:val="18"/>
+        </w:rPr>
+        <w:t>            </w:t>
+      </w:r>
+      <w:r>
+        <w:rPr>
+          <w:rFonts w:ascii="Courier New" w:eastAsia="Times New Roman" w:hAnsi="Courier New" w:cs="Courier New"/>
+          <w:color w:val="A31515"/>
+          <w:sz w:val="18"/>
+          <w:szCs w:val="18"/>
+        </w:rPr>
         <w:t>"amount"</w:t>
       </w:r>
       <w:r>
@@ -9710,7 +10084,7 @@
           <w:sz w:val="18"/>
           <w:szCs w:val="18"/>
         </w:rPr>
-        <w:t>0.0001</w:t>
+        <w:t>1</w:t>
       </w:r>
     </w:p>
     <w:p>
@@ -9803,9 +10177,23 @@
     </w:p>
     <w:p>
       <w:pPr>
+        <w:shd w:val="clear" w:color="auto" w:fill="FFFFFE"/>
+        <w:spacing w:after="0" w:line="270" w:lineRule="atLeast"/>
+        <w:ind w:left="720"/>
+        <w:rPr>
+          <w:rFonts w:ascii="Courier New" w:eastAsia="Times New Roman" w:hAnsi="Courier New" w:cs="Courier New"/>
+          <w:color w:val="000000"/>
+          <w:sz w:val="18"/>
+          <w:szCs w:val="18"/>
+        </w:rPr>
+      </w:pPr>
+    </w:p>
+    <w:p>
+      <w:pPr>
         <w:pStyle w:val="Heading2"/>
       </w:pPr>
       <w:r>
+        <w:lastRenderedPageBreak/>
         <w:t>Response:</w:t>
       </w:r>
     </w:p>
@@ -9899,7 +10287,7 @@
           <w:sz w:val="18"/>
           <w:szCs w:val="18"/>
         </w:rPr>
-        <w:t>"0x1132af9A78f1bE8afeC0039Ce13d8215271E9fd4"</w:t>
+        <w:t>"0x0f04E1D7ad8428cDFF48143d70C6F79A1DB5d58C"</w:t>
       </w:r>
       <w:r>
         <w:rPr>
@@ -9939,6 +10327,64 @@
           <w:sz w:val="18"/>
           <w:szCs w:val="18"/>
         </w:rPr>
+        <w:t>"asset"</w:t>
+      </w:r>
+      <w:r>
+        <w:rPr>
+          <w:rFonts w:ascii="Courier New" w:eastAsia="Times New Roman" w:hAnsi="Courier New" w:cs="Courier New"/>
+          <w:color w:val="000000"/>
+          <w:sz w:val="18"/>
+          <w:szCs w:val="18"/>
+        </w:rPr>
+        <w:t>: </w:t>
+      </w:r>
+      <w:r>
+        <w:rPr>
+          <w:rFonts w:ascii="Courier New" w:eastAsia="Times New Roman" w:hAnsi="Courier New" w:cs="Courier New"/>
+          <w:color w:val="098658"/>
+          <w:sz w:val="18"/>
+          <w:szCs w:val="18"/>
+        </w:rPr>
+        <w:t>0</w:t>
+      </w:r>
+      <w:r>
+        <w:rPr>
+          <w:rFonts w:ascii="Courier New" w:eastAsia="Times New Roman" w:hAnsi="Courier New" w:cs="Courier New"/>
+          <w:color w:val="000000"/>
+          <w:sz w:val="18"/>
+          <w:szCs w:val="18"/>
+        </w:rPr>
+        <w:t>,</w:t>
+      </w:r>
+    </w:p>
+    <w:p>
+      <w:pPr>
+        <w:shd w:val="clear" w:color="auto" w:fill="FFFFFE"/>
+        <w:spacing w:after="0" w:line="270" w:lineRule="atLeast"/>
+        <w:ind w:left="720"/>
+        <w:rPr>
+          <w:rFonts w:ascii="Courier New" w:eastAsia="Times New Roman" w:hAnsi="Courier New" w:cs="Courier New"/>
+          <w:color w:val="000000"/>
+          <w:sz w:val="18"/>
+          <w:szCs w:val="18"/>
+        </w:rPr>
+      </w:pPr>
+      <w:r>
+        <w:rPr>
+          <w:rFonts w:ascii="Courier New" w:eastAsia="Times New Roman" w:hAnsi="Courier New" w:cs="Courier New"/>
+          <w:color w:val="000000"/>
+          <w:sz w:val="18"/>
+          <w:szCs w:val="18"/>
+        </w:rPr>
+        <w:t>        </w:t>
+      </w:r>
+      <w:r>
+        <w:rPr>
+          <w:rFonts w:ascii="Courier New" w:eastAsia="Times New Roman" w:hAnsi="Courier New" w:cs="Courier New"/>
+          <w:color w:val="A31515"/>
+          <w:sz w:val="18"/>
+          <w:szCs w:val="18"/>
+        </w:rPr>
         <w:t>"amount"</w:t>
       </w:r>
       <w:r>
@@ -9957,7 +10403,7 @@
           <w:sz w:val="18"/>
           <w:szCs w:val="18"/>
         </w:rPr>
-        <w:t>0.0001</w:t>
+        <w:t>0.001</w:t>
       </w:r>
       <w:r>
         <w:rPr>
@@ -10015,29 +10461,28 @@
           <w:sz w:val="18"/>
           <w:szCs w:val="18"/>
         </w:rPr>
-        <w:t>"0x120fc80e9662d68f1547bd68c1816fd9b7c7a5bdca46e8660f36e500eb0bbd16"</w:t>
-      </w:r>
-    </w:p>
-    <w:p>
-      <w:pPr>
-        <w:shd w:val="clear" w:color="auto" w:fill="FFFFFE"/>
-        <w:spacing w:after="0" w:line="270" w:lineRule="atLeast"/>
-        <w:ind w:left="720"/>
-        <w:rPr>
-          <w:rFonts w:ascii="Courier New" w:eastAsia="Times New Roman" w:hAnsi="Courier New" w:cs="Courier New"/>
-          <w:color w:val="000000"/>
-          <w:sz w:val="18"/>
-          <w:szCs w:val="18"/>
-        </w:rPr>
-      </w:pPr>
-      <w:r>
-        <w:rPr>
-          <w:rFonts w:ascii="Courier New" w:eastAsia="Times New Roman" w:hAnsi="Courier New" w:cs="Courier New"/>
-          <w:color w:val="000000"/>
-          <w:sz w:val="18"/>
-          <w:szCs w:val="18"/>
-        </w:rPr>
-        <w:lastRenderedPageBreak/>
+        <w:t>"0x0570179f298b1ab0ebc70cd305358f00471247d6d0d4416a5cad57ef6dd0ef76"</w:t>
+      </w:r>
+    </w:p>
+    <w:p>
+      <w:pPr>
+        <w:shd w:val="clear" w:color="auto" w:fill="FFFFFE"/>
+        <w:spacing w:after="0" w:line="270" w:lineRule="atLeast"/>
+        <w:ind w:left="720"/>
+        <w:rPr>
+          <w:rFonts w:ascii="Courier New" w:eastAsia="Times New Roman" w:hAnsi="Courier New" w:cs="Courier New"/>
+          <w:color w:val="000000"/>
+          <w:sz w:val="18"/>
+          <w:szCs w:val="18"/>
+        </w:rPr>
+      </w:pPr>
+      <w:r>
+        <w:rPr>
+          <w:rFonts w:ascii="Courier New" w:eastAsia="Times New Roman" w:hAnsi="Courier New" w:cs="Courier New"/>
+          <w:color w:val="000000"/>
+          <w:sz w:val="18"/>
+          <w:szCs w:val="18"/>
+        </w:rPr>
         <w:t>    },</w:t>
       </w:r>
     </w:p>
@@ -10109,7 +10554,7 @@
           <w:sz w:val="18"/>
           <w:szCs w:val="18"/>
         </w:rPr>
-        <w:t>"0x1132af9A78f1bE8afeC0039Ce13d8215271E9fd4"</w:t>
+        <w:t>"0x30575Fc63A12092dB54C9A3f7F9147a95498f667"</w:t>
       </w:r>
       <w:r>
         <w:rPr>
@@ -10149,6 +10594,64 @@
           <w:sz w:val="18"/>
           <w:szCs w:val="18"/>
         </w:rPr>
+        <w:t>"asset"</w:t>
+      </w:r>
+      <w:r>
+        <w:rPr>
+          <w:rFonts w:ascii="Courier New" w:eastAsia="Times New Roman" w:hAnsi="Courier New" w:cs="Courier New"/>
+          <w:color w:val="000000"/>
+          <w:sz w:val="18"/>
+          <w:szCs w:val="18"/>
+        </w:rPr>
+        <w:t>: </w:t>
+      </w:r>
+      <w:r>
+        <w:rPr>
+          <w:rFonts w:ascii="Courier New" w:eastAsia="Times New Roman" w:hAnsi="Courier New" w:cs="Courier New"/>
+          <w:color w:val="0451A5"/>
+          <w:sz w:val="18"/>
+          <w:szCs w:val="18"/>
+        </w:rPr>
+        <w:t>"0x2cff625fc62bfae7f44859da7543af68cc236dce"</w:t>
+      </w:r>
+      <w:r>
+        <w:rPr>
+          <w:rFonts w:ascii="Courier New" w:eastAsia="Times New Roman" w:hAnsi="Courier New" w:cs="Courier New"/>
+          <w:color w:val="000000"/>
+          <w:sz w:val="18"/>
+          <w:szCs w:val="18"/>
+        </w:rPr>
+        <w:t>,</w:t>
+      </w:r>
+    </w:p>
+    <w:p>
+      <w:pPr>
+        <w:shd w:val="clear" w:color="auto" w:fill="FFFFFE"/>
+        <w:spacing w:after="0" w:line="270" w:lineRule="atLeast"/>
+        <w:ind w:left="720"/>
+        <w:rPr>
+          <w:rFonts w:ascii="Courier New" w:eastAsia="Times New Roman" w:hAnsi="Courier New" w:cs="Courier New"/>
+          <w:color w:val="000000"/>
+          <w:sz w:val="18"/>
+          <w:szCs w:val="18"/>
+        </w:rPr>
+      </w:pPr>
+      <w:r>
+        <w:rPr>
+          <w:rFonts w:ascii="Courier New" w:eastAsia="Times New Roman" w:hAnsi="Courier New" w:cs="Courier New"/>
+          <w:color w:val="000000"/>
+          <w:sz w:val="18"/>
+          <w:szCs w:val="18"/>
+        </w:rPr>
+        <w:t>        </w:t>
+      </w:r>
+      <w:r>
+        <w:rPr>
+          <w:rFonts w:ascii="Courier New" w:eastAsia="Times New Roman" w:hAnsi="Courier New" w:cs="Courier New"/>
+          <w:color w:val="A31515"/>
+          <w:sz w:val="18"/>
+          <w:szCs w:val="18"/>
+        </w:rPr>
         <w:t>"amount"</w:t>
       </w:r>
       <w:r>
@@ -10167,7 +10670,7 @@
           <w:sz w:val="18"/>
           <w:szCs w:val="18"/>
         </w:rPr>
-        <w:t>0.0001</w:t>
+        <w:t>1</w:t>
       </w:r>
       <w:r>
         <w:rPr>
@@ -10225,7 +10728,7 @@
           <w:sz w:val="18"/>
           <w:szCs w:val="18"/>
         </w:rPr>
-        <w:t>"0x0e12e96d47d17d6de5d2d45c7cd120626c39c282051721b61868399a1d0b942f"</w:t>
+        <w:t>"0x3ba859426112053fe00cd7ce8f49bc339ec3047975b3dbb43be747dfe5fef0ad"</w:t>
       </w:r>
     </w:p>
     <w:p>
@@ -10271,6 +10774,19 @@
         </w:rPr>
         <w:t>]</w:t>
       </w:r>
+    </w:p>
+    <w:p>
+      <w:pPr>
+        <w:shd w:val="clear" w:color="auto" w:fill="FFFFFE"/>
+        <w:spacing w:after="0" w:line="270" w:lineRule="atLeast"/>
+        <w:ind w:left="720"/>
+        <w:rPr>
+          <w:rFonts w:ascii="Courier New" w:eastAsia="Times New Roman" w:hAnsi="Courier New" w:cs="Courier New"/>
+          <w:color w:val="000000"/>
+          <w:sz w:val="18"/>
+          <w:szCs w:val="18"/>
+        </w:rPr>
+      </w:pPr>
     </w:p>
     <w:p>
       <w:pPr>

</xml_diff>